<commit_message>
fixes on the report
</commit_message>
<xml_diff>
--- a/relatorio.docx
+++ b/relatorio.docx
@@ -3,526 +3,517 @@
 <w:document xmlns:wpc="http://schemas.microsoft.com/office/word/2010/wordprocessingCanvas" xmlns:cx="http://schemas.microsoft.com/office/drawing/2014/chartex" xmlns:cx1="http://schemas.microsoft.com/office/drawing/2015/9/8/chartex" xmlns:cx2="http://schemas.microsoft.com/office/drawing/2015/10/21/chartex" xmlns:cx3="http://schemas.microsoft.com/office/drawing/2016/5/9/chartex" xmlns:cx4="http://schemas.microsoft.com/office/drawing/2016/5/10/chartex" xmlns:cx5="http://schemas.microsoft.com/office/drawing/2016/5/11/chartex" xmlns:cx6="http://schemas.microsoft.com/office/drawing/2016/5/12/chartex" xmlns:cx7="http://schemas.microsoft.com/office/drawing/2016/5/13/chartex" xmlns:cx8="http://schemas.microsoft.com/office/drawing/2016/5/14/chartex" xmlns:mc="http://schemas.openxmlformats.org/markup-compatibility/2006" xmlns:aink="http://schemas.microsoft.com/office/drawing/2016/ink" xmlns:am3d="http://schemas.microsoft.com/office/drawing/2017/model3d" xmlns:o="urn:schemas-microsoft-com:office:office" xmlns:r="http://schemas.openxmlformats.org/officeDocument/2006/relationships" xmlns:m="http://schemas.openxmlformats.org/officeDocument/2006/math" xmlns:v="urn:schemas-microsoft-com:vml" xmlns:wp14="http://schemas.microsoft.com/office/word/2010/wordprocessingDrawing" xmlns:wp="http://schemas.openxmlformats.org/drawingml/2006/wordprocessingDrawing" xmlns:w10="urn:schemas-microsoft-com:office:word" xmlns:w="http://schemas.openxmlformats.org/wordprocessingml/2006/main" xmlns:w14="http://schemas.microsoft.com/office/word/2010/wordml" xmlns:w15="http://schemas.microsoft.com/office/word/2012/wordml" xmlns:w16cid="http://schemas.microsoft.com/office/word/2016/wordml/cid" xmlns:w16se="http://schemas.microsoft.com/office/word/2015/wordml/symex" xmlns:wpg="http://schemas.microsoft.com/office/word/2010/wordprocessingGroup" xmlns:wpi="http://schemas.microsoft.com/office/word/2010/wordprocessingInk" xmlns:wne="http://schemas.microsoft.com/office/word/2006/wordml" xmlns:wps="http://schemas.microsoft.com/office/word/2010/wordprocessingShape" mc:Ignorable="w14 w15 w16se w16cid wp14">
   <w:body>
     <w:p>
-      <w:r>
+      <w:pPr>
+        <w:rPr>
+          <w:b/>
+        </w:rPr>
+      </w:pPr>
+      <w:r>
+        <w:rPr>
+          <w:b/>
+        </w:rPr>
         <w:t>Relatório Mini Projeto 1</w:t>
       </w:r>
       <w:r>
+        <w:rPr>
+          <w:b/>
+        </w:rPr>
         <w:t xml:space="preserve"> </w:t>
       </w:r>
       <w:r>
+        <w:rPr>
+          <w:b/>
+        </w:rPr>
         <w:t>Língua Natural</w:t>
       </w:r>
     </w:p>
     <w:p>
       <w:r>
-        <w:t>Grupo 9:</w:t>
-      </w:r>
-      <w:r>
-        <w:t xml:space="preserve"> </w:t>
+        <w:t>Grupo 9</w:t>
       </w:r>
     </w:p>
     <w:p>
+      <w:r>
+        <w:t>José Guilherme Freitas Gomes Nº 89378</w:t>
+      </w:r>
+    </w:p>
+    <w:p>
+      <w:r>
+        <w:t xml:space="preserve">Gonçalo Maria Rodrigues </w:t>
+      </w:r>
+      <w:proofErr w:type="spellStart"/>
+      <w:r>
+        <w:t>Bustroff</w:t>
+      </w:r>
+      <w:proofErr w:type="spellEnd"/>
+      <w:r>
+        <w:t xml:space="preserve"> Silva Nº 82050</w:t>
+      </w:r>
+    </w:p>
+    <w:p>
+      <w:r>
+        <w:t>Inici</w:t>
+      </w:r>
+      <w:r>
+        <w:t>á</w:t>
+      </w:r>
+      <w:r>
+        <w:t xml:space="preserve">mos o projeto analisando </w:t>
+      </w:r>
+      <w:r>
+        <w:t>os ex</w:t>
+      </w:r>
+      <w:r>
+        <w:t xml:space="preserve">emplos já fornecidos, visto nunca termos trabalhado com o </w:t>
+      </w:r>
+      <w:proofErr w:type="spellStart"/>
+      <w:r>
+        <w:rPr>
+          <w:i/>
+        </w:rPr>
+        <w:t>OpenFST</w:t>
+      </w:r>
+      <w:proofErr w:type="spellEnd"/>
+      <w:r>
+        <w:rPr>
+          <w:i/>
+        </w:rPr>
+        <w:t xml:space="preserve">. </w:t>
+      </w:r>
+      <w:r>
+        <w:t xml:space="preserve">Após compreensão do funcionamento do software decidimos, para </w:t>
+      </w:r>
+      <w:r>
+        <w:t xml:space="preserve">motivos de </w:t>
+      </w:r>
+      <w:r>
+        <w:t xml:space="preserve">facilitação na escrita dos transdutores, começar por desenhar todos os transdutores base (entenda-se, os que não são fruto de nenhuma operação de </w:t>
+      </w:r>
+      <w:r>
+        <w:rPr>
+          <w:i/>
+        </w:rPr>
+        <w:t>software</w:t>
+      </w:r>
+      <w:r>
+        <w:t xml:space="preserve"> aplicada a transdutor(es) já existente(s)).  </w:t>
+      </w:r>
+    </w:p>
+    <w:p>
+      <w:r>
+        <w:t xml:space="preserve">O primeiro transdutor implementado foi o </w:t>
+      </w:r>
+      <w:r>
+        <w:rPr>
+          <w:b/>
+          <w:i/>
+        </w:rPr>
+        <w:t>mmm2mm.fst</w:t>
+      </w:r>
+      <w:r>
+        <w:rPr>
+          <w:i/>
+        </w:rPr>
+        <w:t>.</w:t>
+      </w:r>
+      <w:r>
+        <w:t xml:space="preserve"> Por erro de compreensão da nossa parte, a leitura era efetuada a toda a data e não apenas ao mês, pelo que tanto este como o </w:t>
+      </w:r>
+      <w:proofErr w:type="spellStart"/>
+      <w:r>
+        <w:rPr>
+          <w:i/>
+        </w:rPr>
+        <w:t>dia.fst</w:t>
+      </w:r>
+      <w:proofErr w:type="spellEnd"/>
+      <w:r>
+        <w:rPr>
+          <w:i/>
+        </w:rPr>
+        <w:t>,</w:t>
+      </w:r>
+      <w:r>
+        <w:t xml:space="preserve"> </w:t>
+      </w:r>
+      <w:proofErr w:type="spellStart"/>
+      <w:r>
+        <w:rPr>
+          <w:i/>
+        </w:rPr>
+        <w:t>mes.fst</w:t>
+      </w:r>
+      <w:proofErr w:type="spellEnd"/>
+      <w:r>
+        <w:rPr>
+          <w:i/>
+        </w:rPr>
+        <w:t xml:space="preserve"> e </w:t>
+      </w:r>
+      <w:proofErr w:type="spellStart"/>
+      <w:r>
+        <w:rPr>
+          <w:i/>
+        </w:rPr>
+        <w:t>ano.fst</w:t>
+      </w:r>
+      <w:proofErr w:type="spellEnd"/>
+      <w:r>
+        <w:rPr>
+          <w:i/>
+        </w:rPr>
+        <w:t xml:space="preserve"> </w:t>
+      </w:r>
+      <w:r>
+        <w:t xml:space="preserve">estavam demasiado complexos sem necessidade. Após leitura do guia </w:t>
+      </w:r>
+      <w:proofErr w:type="spellStart"/>
+      <w:r>
+        <w:rPr>
+          <w:i/>
+        </w:rPr>
+        <w:t>FSTtools</w:t>
+      </w:r>
+      <w:proofErr w:type="spellEnd"/>
+      <w:r>
+        <w:rPr>
+          <w:i/>
+        </w:rPr>
+        <w:t xml:space="preserve"> </w:t>
+      </w:r>
+      <w:r>
+        <w:t>e uma mais cuidada ao enunciado, compreendemos a tarefa. Dito isto, o transdutor em questão foi simplificado e cumpre a tarefa, substituindo o mês (MMM) sempre por 2 dígitos (01 a 12</w:t>
+      </w:r>
+      <w:r>
+        <w:t xml:space="preserve"> - MM</w:t>
+      </w:r>
+      <w:r>
+        <w:t>).</w:t>
+      </w:r>
+      <w:r>
+        <w:t xml:space="preserve"> Este transdutor foi usado para verificar o mês no </w:t>
+      </w:r>
+      <w:r>
+        <w:rPr>
+          <w:b/>
+          <w:i/>
+        </w:rPr>
+        <w:t>misto2numerico.fst</w:t>
+      </w:r>
+      <w:r>
+        <w:t xml:space="preserve">. Não foi usada a ferramenta </w:t>
+      </w:r>
+      <w:r>
+        <w:t>para gerá-lo, a informação foi copiada e adaptada manualmente no .</w:t>
+      </w:r>
+      <w:proofErr w:type="spellStart"/>
+      <w:r>
+        <w:t>txt</w:t>
+      </w:r>
+      <w:proofErr w:type="spellEnd"/>
+      <w:r>
+        <w:t xml:space="preserve"> correspondente. Mesmo assim foi desafiante visto que decidimos validar parcialmente a data. Não aceitamos dias fora do intervalo 1-31 ou 01-31. Caso o 1º símbolo esteja no intervalo 4-9, o 2º símbolo aceite é apenas “/”.</w:t>
+      </w:r>
+      <w:r>
+        <w:t xml:space="preserve"> Também, caso</w:t>
+      </w:r>
+      <w:r>
+        <w:t xml:space="preserve"> o 1º símbolo seja um 0, o 2º encontra-se no intervalo 1-9. Isto são as únicas verificações feitas ao dia, em todos os conversores de datas, sendo que</w:t>
+      </w:r>
+      <w:r>
+        <w:t xml:space="preserve"> por ex.</w:t>
+      </w:r>
+      <w:r>
+        <w:t xml:space="preserve"> 31/fevereiro é considerada uma data válida. </w:t>
+      </w:r>
+    </w:p>
+    <w:p>
+      <w:r>
+        <w:t xml:space="preserve">O </w:t>
+      </w:r>
+      <w:r>
+        <w:rPr>
+          <w:b/>
+          <w:i/>
+        </w:rPr>
+        <w:t>en2pt.fst</w:t>
+      </w:r>
+      <w:r>
+        <w:t xml:space="preserve"> inicialmente não aceitava os dias da forma desejada, visto que teve de ser corrigido de igual forma ao transdutor anteriormente referido.</w:t>
+      </w:r>
+      <w:r>
+        <w:t xml:space="preserve"> A parte relativa à tradução não foi desafiante. O </w:t>
+      </w:r>
+      <w:r>
+        <w:rPr>
+          <w:b/>
+          <w:i/>
+        </w:rPr>
+        <w:t>pt2en.fst</w:t>
+      </w:r>
+      <w:r>
+        <w:rPr>
+          <w:b/>
+          <w:i/>
+        </w:rPr>
+        <w:t xml:space="preserve"> </w:t>
+      </w:r>
+      <w:r>
+        <w:t xml:space="preserve">foi criado manualmente. Visto ser bastante similar, apenas foi alterado o </w:t>
+      </w:r>
+      <w:r>
+        <w:rPr>
+          <w:i/>
+        </w:rPr>
+        <w:t xml:space="preserve">Input: Output </w:t>
+      </w:r>
+      <w:r>
+        <w:t>dos estados do mês.</w:t>
+      </w:r>
+    </w:p>
+    <w:p>
+      <w:r>
+        <w:t xml:space="preserve">O </w:t>
+      </w:r>
+      <w:r>
+        <w:rPr>
+          <w:b/>
+          <w:i/>
+        </w:rPr>
+        <w:t>dia.fst</w:t>
+      </w:r>
+      <w:r>
+        <w:t xml:space="preserve"> é o nosso transdutor mais complexo visto fazer a verificação do dia e a conversão para texto. A complexidade é principalmente devido aos dias entre 20-31</w:t>
+      </w:r>
+      <w:r>
+        <w:t xml:space="preserve">, visto que estes necessitam de um “e” entre a décima e a unidade. </w:t>
+      </w:r>
+      <w:r>
+        <w:t>Com o</w:t>
+      </w:r>
+      <w:r>
+        <w:t xml:space="preserve"> </w:t>
+      </w:r>
+      <w:r>
+        <w:rPr>
+          <w:i/>
+        </w:rPr>
+        <w:t>eps</w:t>
+      </w:r>
+      <w:r>
+        <w:rPr>
+          <w:i/>
+        </w:rPr>
+        <w:t>(epsilon</w:t>
+      </w:r>
       <w:bookmarkStart w:id="0" w:name="_GoBack"/>
       <w:bookmarkEnd w:id="0"/>
       <w:r>
-        <w:t>José Guilherme Freitas Gomes Nº 89378</w:t>
+        <w:rPr>
+          <w:i/>
+        </w:rPr>
+        <w:t>)</w:t>
+      </w:r>
+      <w:r>
+        <w:t xml:space="preserve"> conseguimos modular uma solução. O </w:t>
+      </w:r>
+      <w:r>
+        <w:rPr>
+          <w:b/>
+          <w:i/>
+        </w:rPr>
+        <w:t xml:space="preserve">mes.fst </w:t>
+      </w:r>
+      <w:r>
+        <w:t xml:space="preserve">foi solucionado rapidamente. No </w:t>
+      </w:r>
+      <w:proofErr w:type="spellStart"/>
+      <w:r>
+        <w:rPr>
+          <w:b/>
+          <w:i/>
+        </w:rPr>
+        <w:t>ano.fst</w:t>
+      </w:r>
+      <w:proofErr w:type="spellEnd"/>
+      <w:r>
+        <w:rPr>
+          <w:b/>
+        </w:rPr>
+        <w:t xml:space="preserve"> </w:t>
+      </w:r>
+      <w:r>
+        <w:t>tivemos uma ligeira dificuldade em relação aos anos no intervalo 2001-</w:t>
+      </w:r>
+      <w:r>
+        <w:t>2009</w:t>
+      </w:r>
+      <w:r>
+        <w:t xml:space="preserve">. </w:t>
+      </w:r>
+      <w:r>
+        <w:t xml:space="preserve">O </w:t>
+      </w:r>
+      <w:r>
+        <w:rPr>
+          <w:i/>
+        </w:rPr>
+        <w:t xml:space="preserve">dia </w:t>
+      </w:r>
+      <w:r>
+        <w:t xml:space="preserve">e </w:t>
+      </w:r>
+      <w:r>
+        <w:rPr>
+          <w:i/>
+        </w:rPr>
+        <w:t xml:space="preserve">mês </w:t>
+      </w:r>
+      <w:r>
+        <w:t xml:space="preserve">foram concatenados em </w:t>
+      </w:r>
+      <w:proofErr w:type="spellStart"/>
+      <w:r>
+        <w:rPr>
+          <w:i/>
+        </w:rPr>
+        <w:t>diames.fst</w:t>
+      </w:r>
+      <w:proofErr w:type="spellEnd"/>
+      <w:r>
+        <w:rPr>
+          <w:i/>
+        </w:rPr>
+        <w:t xml:space="preserve"> </w:t>
+      </w:r>
+      <w:r>
+        <w:t xml:space="preserve">que por sua vez foi concatenado com o </w:t>
+      </w:r>
+      <w:r>
+        <w:rPr>
+          <w:i/>
+        </w:rPr>
+        <w:t>ano,</w:t>
+      </w:r>
+      <w:r>
+        <w:t xml:space="preserve"> gerando o </w:t>
+      </w:r>
+      <w:r>
+        <w:rPr>
+          <w:b/>
+          <w:i/>
+        </w:rPr>
+        <w:t>numerico2texto.fst</w:t>
+      </w:r>
+      <w:r>
+        <w:t xml:space="preserve">, processos feitos no </w:t>
+      </w:r>
+      <w:r>
+        <w:rPr>
+          <w:i/>
+        </w:rPr>
+        <w:t>run.sh</w:t>
+      </w:r>
+      <w:r>
+        <w:t>.</w:t>
       </w:r>
     </w:p>
     <w:p>
       <w:r>
-        <w:t xml:space="preserve">Gonçalo Maria Rodrigues </w:t>
+        <w:t xml:space="preserve">O </w:t>
+      </w:r>
+      <w:r>
+        <w:rPr>
+          <w:b/>
+          <w:i/>
+        </w:rPr>
+        <w:t xml:space="preserve">misto2texto.fst </w:t>
+      </w:r>
+      <w:r>
+        <w:t>resulta de uma composição do</w:t>
+      </w:r>
+      <w:r>
+        <w:rPr>
+          <w:i/>
+        </w:rPr>
+        <w:t xml:space="preserve"> misto2numerico2 </w:t>
+      </w:r>
+      <w:r>
+        <w:t xml:space="preserve">e </w:t>
+      </w:r>
+      <w:r>
+        <w:rPr>
+          <w:i/>
+        </w:rPr>
+        <w:t>numerico2texto2.</w:t>
+      </w:r>
+      <w:r>
+        <w:t xml:space="preserve"> O </w:t>
+      </w:r>
+      <w:r>
+        <w:rPr>
+          <w:b/>
+          <w:i/>
+        </w:rPr>
+        <w:t>data2texto.fst</w:t>
+      </w:r>
+      <w:r>
+        <w:rPr>
+          <w:b/>
+        </w:rPr>
+        <w:t xml:space="preserve"> </w:t>
+      </w:r>
+      <w:r>
+        <w:t xml:space="preserve">resulta de uma união do </w:t>
+      </w:r>
+      <w:r>
+        <w:rPr>
+          <w:i/>
+        </w:rPr>
+        <w:t>mist</w:t>
+      </w:r>
+      <w:r>
+        <w:rPr>
+          <w:i/>
+        </w:rPr>
+        <w:t>o</w:t>
+      </w:r>
+      <w:r>
+        <w:rPr>
+          <w:i/>
+        </w:rPr>
+        <w:t>2texto2</w:t>
+      </w:r>
+      <w:r>
+        <w:rPr>
+          <w:i/>
+        </w:rPr>
+        <w:t xml:space="preserve"> </w:t>
+      </w:r>
+      <w:r>
+        <w:t xml:space="preserve">com </w:t>
+      </w:r>
+      <w:r>
+        <w:rPr>
+          <w:i/>
+        </w:rPr>
+        <w:t>numerico2text</w:t>
+      </w:r>
+      <w:r>
+        <w:rPr>
+          <w:i/>
+        </w:rPr>
+        <w:t>o.</w:t>
+      </w:r>
+      <w:r>
+        <w:t xml:space="preserve"> Ambos foram também criados com as </w:t>
       </w:r>
       <w:proofErr w:type="spellStart"/>
       <w:r>
-        <w:t>Bustroff</w:t>
-      </w:r>
-      <w:proofErr w:type="spellEnd"/>
-      <w:r>
-        <w:t xml:space="preserve"> Silva Nº 82050</w:t>
-      </w:r>
-    </w:p>
-    <w:p>
-      <w:r>
-        <w:t>Inici</w:t>
-      </w:r>
-      <w:r>
-        <w:t>á</w:t>
-      </w:r>
-      <w:r>
-        <w:t xml:space="preserve">mos o projeto analisando </w:t>
-      </w:r>
-      <w:r>
-        <w:t>os ex</w:t>
-      </w:r>
-      <w:r>
-        <w:t xml:space="preserve">emplos já fornecidos, visto nunca termos trabalhado com o </w:t>
-      </w:r>
-      <w:proofErr w:type="spellStart"/>
-      <w:r>
-        <w:rPr>
-          <w:i/>
-        </w:rPr>
-        <w:t>OpenFST</w:t>
-      </w:r>
-      <w:proofErr w:type="spellEnd"/>
-      <w:r>
-        <w:rPr>
-          <w:i/>
-        </w:rPr>
-        <w:t xml:space="preserve">. </w:t>
-      </w:r>
-      <w:r>
-        <w:t xml:space="preserve">Após compreensão do funcionamento do software decidimos, para </w:t>
-      </w:r>
-      <w:r>
-        <w:t xml:space="preserve">motivos de </w:t>
-      </w:r>
-      <w:r>
-        <w:t xml:space="preserve">facilitação na escrita dos transdutores, começar por desenhar todos os transdutores base (entenda-se, os que não são fruto de nenhuma operação de </w:t>
-      </w:r>
-      <w:r>
-        <w:rPr>
-          <w:i/>
-        </w:rPr>
-        <w:t>software</w:t>
-      </w:r>
-      <w:r>
-        <w:t xml:space="preserve"> aplicada a transdutor(es) já existente(s)).  </w:t>
-      </w:r>
-    </w:p>
-    <w:p>
-      <w:r>
-        <w:t xml:space="preserve">O primeiro transdutor implementado foi o </w:t>
-      </w:r>
-      <w:r>
-        <w:rPr>
-          <w:b/>
-          <w:i/>
-        </w:rPr>
-        <w:t>mmm2mm.fst</w:t>
-      </w:r>
-      <w:r>
-        <w:rPr>
-          <w:i/>
-        </w:rPr>
-        <w:t>.</w:t>
-      </w:r>
-      <w:r>
-        <w:t xml:space="preserve"> Por erro de compreensão da nossa parte, a leitura era efetuada a toda a data e não apenas ao mês, pelo que tanto este como o </w:t>
-      </w:r>
-      <w:r>
-        <w:rPr>
-          <w:i/>
-        </w:rPr>
-        <w:t>dia.fst,</w:t>
-      </w:r>
-      <w:r>
-        <w:t xml:space="preserve"> </w:t>
-      </w:r>
-      <w:r>
-        <w:rPr>
-          <w:i/>
-        </w:rPr>
-        <w:t xml:space="preserve">mes.fst e </w:t>
-      </w:r>
-      <w:proofErr w:type="spellStart"/>
-      <w:r>
-        <w:rPr>
-          <w:i/>
-        </w:rPr>
-        <w:t>ano.fst</w:t>
-      </w:r>
-      <w:proofErr w:type="spellEnd"/>
-      <w:r>
-        <w:rPr>
-          <w:i/>
-        </w:rPr>
-        <w:t xml:space="preserve"> </w:t>
-      </w:r>
-      <w:r>
-        <w:t xml:space="preserve">estavam demasiado complexos sem necessidade. Após leitura do guia </w:t>
-      </w:r>
-      <w:proofErr w:type="spellStart"/>
-      <w:r>
         <w:rPr>
           <w:i/>
         </w:rPr>
         <w:t>FSTtools</w:t>
-      </w:r>
-      <w:proofErr w:type="spellEnd"/>
-      <w:r>
-        <w:rPr>
-          <w:i/>
-        </w:rPr>
-        <w:t xml:space="preserve"> </w:t>
-      </w:r>
-      <w:r>
-        <w:t>e uma mais cuidada ao enunciado, compreendemos a tarefa. Dito isto, o transdutor em questão foi simplificado e cumpre a tarefa, substituindo o mês (MMM) sempre por 2 dígitos (01 a 12</w:t>
-      </w:r>
-      <w:r>
-        <w:t xml:space="preserve"> - MM</w:t>
-      </w:r>
-      <w:r>
-        <w:t>).</w:t>
-      </w:r>
-      <w:r>
-        <w:t xml:space="preserve"> Este transdutor foi usado para verificar o mês no </w:t>
-      </w:r>
-      <w:r>
-        <w:rPr>
-          <w:b/>
-          <w:i/>
-        </w:rPr>
-        <w:t>misto2numerico.fst</w:t>
-      </w:r>
-      <w:r>
-        <w:t xml:space="preserve">. Não foi usada a ferramenta </w:t>
-      </w:r>
-      <w:r>
-        <w:t>para gerá-lo, a informação foi copiada e adaptada manualmente no .</w:t>
-      </w:r>
-      <w:proofErr w:type="spellStart"/>
-      <w:r>
-        <w:t>txt</w:t>
-      </w:r>
-      <w:proofErr w:type="spellEnd"/>
-      <w:r>
-        <w:t xml:space="preserve"> correspondente. Mesmo assim </w:t>
-      </w:r>
-      <w:r>
-        <w:t>foi desafiante visto que decidimos validar parcialmente a data</w:t>
-      </w:r>
-      <w:r>
-        <w:t>. N</w:t>
-      </w:r>
-      <w:r>
-        <w:t>ão aceitamos dias fora do intervalo 1-31 ou 01-31. Caso o 1º símbolo esteja no intervalo 4-9, o 2º símbolo aceite é apenas “/”.</w:t>
-      </w:r>
-      <w:r>
-        <w:t xml:space="preserve"> Também, caso</w:t>
-      </w:r>
-      <w:r>
-        <w:t xml:space="preserve"> o 1º símbolo seja um 0, o 2º encontra-se no intervalo 1-9. Isto são as únicas verificações </w:t>
-      </w:r>
-      <w:r>
-        <w:t xml:space="preserve">feitas ao dia, </w:t>
-      </w:r>
-      <w:r>
-        <w:t>em todos os conversores de datas</w:t>
-      </w:r>
-      <w:r>
-        <w:t>,</w:t>
-      </w:r>
-      <w:r>
-        <w:t xml:space="preserve"> sendo que</w:t>
-      </w:r>
-      <w:r>
-        <w:t xml:space="preserve"> por ex.</w:t>
-      </w:r>
-      <w:r>
-        <w:t xml:space="preserve"> 31/fevereiro é considerada uma data válida. </w:t>
-      </w:r>
-    </w:p>
-    <w:p>
-      <w:r>
-        <w:t xml:space="preserve">O </w:t>
-      </w:r>
-      <w:r>
-        <w:rPr>
-          <w:b/>
-          <w:i/>
-        </w:rPr>
-        <w:t>en2pt.fst</w:t>
-      </w:r>
-      <w:r>
-        <w:t xml:space="preserve"> inicialmente não aceitava os dias da forma desejada, visto que teve de ser corrigido de igual forma ao transdutor anteriormente referido.</w:t>
-      </w:r>
-      <w:r>
-        <w:t xml:space="preserve"> A parte relativa à tradução não foi desafiante. O </w:t>
-      </w:r>
-      <w:r>
-        <w:rPr>
-          <w:b/>
-          <w:i/>
-        </w:rPr>
-        <w:t>pt2en.fst</w:t>
-      </w:r>
-      <w:r>
-        <w:rPr>
-          <w:b/>
-          <w:i/>
-        </w:rPr>
-        <w:t xml:space="preserve"> </w:t>
-      </w:r>
-      <w:r>
-        <w:t xml:space="preserve">foi criado manualmente. Visto ser bastante similar, apenas foi alterado o </w:t>
-      </w:r>
-      <w:r>
-        <w:rPr>
-          <w:i/>
-        </w:rPr>
-        <w:t xml:space="preserve">Input: Output </w:t>
-      </w:r>
-      <w:r>
-        <w:t>dos estados do mês.</w:t>
-      </w:r>
-    </w:p>
-    <w:p>
-      <w:r>
-        <w:t xml:space="preserve">O </w:t>
-      </w:r>
-      <w:r>
-        <w:rPr>
-          <w:b/>
-          <w:i/>
-        </w:rPr>
-        <w:t>dia.fst</w:t>
-      </w:r>
-      <w:r>
-        <w:t xml:space="preserve"> é o nosso transdutor mais complexo visto fazer a verificação do dia e a conversão para texto. A complexidade é principalmente devido aos dias entre 20-31</w:t>
-      </w:r>
-      <w:r>
-        <w:t xml:space="preserve">, visto que estes necessitam de um “e” entre a décima e a unidade. </w:t>
-      </w:r>
-      <w:r>
-        <w:t>Com o</w:t>
-      </w:r>
-      <w:r>
-        <w:t xml:space="preserve"> </w:t>
-      </w:r>
-      <w:proofErr w:type="spellStart"/>
-      <w:r>
-        <w:rPr>
-          <w:i/>
-        </w:rPr>
-        <w:t>eps</w:t>
-      </w:r>
-      <w:proofErr w:type="spellEnd"/>
-      <w:r>
-        <w:t xml:space="preserve"> conseguimos modular uma solução. O </w:t>
-      </w:r>
-      <w:r>
-        <w:rPr>
-          <w:b/>
-          <w:i/>
-        </w:rPr>
-        <w:t xml:space="preserve">mes.fst </w:t>
-      </w:r>
-      <w:r>
-        <w:t xml:space="preserve">foi solucionado rapidamente. No </w:t>
-      </w:r>
-      <w:proofErr w:type="spellStart"/>
-      <w:r>
-        <w:rPr>
-          <w:b/>
-          <w:i/>
-        </w:rPr>
-        <w:t>ano.fst</w:t>
-      </w:r>
-      <w:proofErr w:type="spellEnd"/>
-      <w:r>
-        <w:rPr>
-          <w:b/>
-        </w:rPr>
-        <w:t xml:space="preserve"> </w:t>
-      </w:r>
-      <w:r>
-        <w:t>tivemos uma ligeira dificuldade em relação aos anos no intervalo 2001-</w:t>
-      </w:r>
-      <w:r>
-        <w:t>2009</w:t>
-      </w:r>
-      <w:r>
-        <w:t xml:space="preserve">. </w:t>
-      </w:r>
-      <w:r>
-        <w:t xml:space="preserve">O </w:t>
-      </w:r>
-      <w:r>
-        <w:rPr>
-          <w:i/>
-        </w:rPr>
-        <w:t xml:space="preserve">dia </w:t>
-      </w:r>
-      <w:r>
-        <w:t xml:space="preserve">e </w:t>
-      </w:r>
-      <w:r>
-        <w:rPr>
-          <w:i/>
-        </w:rPr>
-        <w:t xml:space="preserve">mês </w:t>
-      </w:r>
-      <w:r>
-        <w:t xml:space="preserve">foram concatenados em </w:t>
-      </w:r>
-      <w:proofErr w:type="spellStart"/>
-      <w:r>
-        <w:rPr>
-          <w:i/>
-        </w:rPr>
-        <w:t>diames.fst</w:t>
-      </w:r>
-      <w:proofErr w:type="spellEnd"/>
-      <w:r>
-        <w:rPr>
-          <w:i/>
-        </w:rPr>
-        <w:t xml:space="preserve"> </w:t>
-      </w:r>
-      <w:r>
-        <w:t xml:space="preserve">que por sua vez foi concatenado com o </w:t>
-      </w:r>
-      <w:r>
-        <w:rPr>
-          <w:i/>
-        </w:rPr>
-        <w:t>ano,</w:t>
-      </w:r>
-      <w:r>
-        <w:t xml:space="preserve"> gerando o </w:t>
-      </w:r>
-      <w:r>
-        <w:rPr>
-          <w:b/>
-          <w:i/>
-        </w:rPr>
-        <w:t>numerico2texto.fst</w:t>
-      </w:r>
-      <w:r>
-        <w:t xml:space="preserve">, processos feitos no </w:t>
-      </w:r>
-      <w:r>
-        <w:rPr>
-          <w:i/>
-        </w:rPr>
-        <w:t>run.sh</w:t>
-      </w:r>
-      <w:r>
-        <w:t>.</w:t>
-      </w:r>
-    </w:p>
-    <w:p>
-      <w:r>
-        <w:t xml:space="preserve">O </w:t>
-      </w:r>
-      <w:r>
-        <w:rPr>
-          <w:b/>
-          <w:i/>
-        </w:rPr>
-        <w:t xml:space="preserve">misto2texto.fst </w:t>
-      </w:r>
-      <w:r>
-        <w:t>resulta de uma composição do</w:t>
-      </w:r>
-      <w:r>
-        <w:rPr>
-          <w:i/>
-        </w:rPr>
-        <w:t xml:space="preserve"> misto2numerico2 </w:t>
-      </w:r>
-      <w:r>
-        <w:t xml:space="preserve">e </w:t>
-      </w:r>
-      <w:r>
-        <w:rPr>
-          <w:i/>
-        </w:rPr>
-        <w:t>numerico2texto2.</w:t>
-      </w:r>
-      <w:r>
-        <w:t xml:space="preserve"> O </w:t>
-      </w:r>
-      <w:r>
-        <w:rPr>
-          <w:b/>
-          <w:i/>
-        </w:rPr>
-        <w:t>data2texto.fst</w:t>
-      </w:r>
-      <w:r>
-        <w:rPr>
-          <w:b/>
-        </w:rPr>
-        <w:t xml:space="preserve"> </w:t>
-      </w:r>
-      <w:r>
-        <w:t xml:space="preserve">resulta de uma união do </w:t>
-      </w:r>
-      <w:r>
-        <w:rPr>
-          <w:i/>
-        </w:rPr>
-        <w:t>mist</w:t>
-      </w:r>
-      <w:r>
-        <w:rPr>
-          <w:i/>
-        </w:rPr>
-        <w:t>o</w:t>
-      </w:r>
-      <w:r>
-        <w:rPr>
-          <w:i/>
-        </w:rPr>
-        <w:t>2texto2</w:t>
-      </w:r>
-      <w:r>
-        <w:rPr>
-          <w:i/>
-        </w:rPr>
-        <w:t xml:space="preserve"> </w:t>
-      </w:r>
-      <w:r>
-        <w:t xml:space="preserve">com </w:t>
-      </w:r>
-      <w:r>
-        <w:rPr>
-          <w:i/>
-        </w:rPr>
-        <w:t>numerico2text</w:t>
-      </w:r>
-      <w:r>
-        <w:rPr>
-          <w:i/>
-        </w:rPr>
-        <w:t>o.</w:t>
-      </w:r>
-      <w:r>
-        <w:t xml:space="preserve"> Ambos foram também criados com as </w:t>
-      </w:r>
-      <w:proofErr w:type="spellStart"/>
-      <w:r>
-        <w:rPr>
-          <w:i/>
-        </w:rPr>
-        <w:t>FSTtools</w:t>
-      </w:r>
-      <w:proofErr w:type="spellEnd"/>
-      <w:r>
-        <w:rPr>
-          <w:i/>
-        </w:rPr>
-        <w:t xml:space="preserve"> </w:t>
-      </w:r>
-      <w:r>
-        <w:t xml:space="preserve">e desenhados os </w:t>
-      </w:r>
-      <w:proofErr w:type="spellStart"/>
-      <w:r>
-        <w:t>pdfs</w:t>
-      </w:r>
-      <w:proofErr w:type="spellEnd"/>
-      <w:r>
-        <w:t xml:space="preserve"> com o </w:t>
-      </w:r>
-      <w:proofErr w:type="spellStart"/>
-      <w:r>
-        <w:rPr>
-          <w:i/>
-        </w:rPr>
-        <w:t>Graphviz</w:t>
       </w:r>
       <w:proofErr w:type="spellEnd"/>
       <w:r>
@@ -966,6 +957,7 @@
   <w:style w:type="character" w:default="1" w:styleId="Tipodeletrapredefinidodopargrafo">
     <w:name w:val="Default Paragraph Font"/>
     <w:uiPriority w:val="1"/>
+    <w:semiHidden/>
     <w:unhideWhenUsed/>
   </w:style>
   <w:style w:type="table" w:default="1" w:styleId="Tabelanormal">

</xml_diff>